<commit_message>
Further massage of formatting.
</commit_message>
<xml_diff>
--- a/DevResume2012.docx
+++ b/DevResume2012.docx
@@ -24,7 +24,7 @@
             <v:path arrowok="t" fillok="f" o:connecttype="none"/>
             <o:lock v:ext="edit" shapetype="t"/>
           </v:shapetype>
-          <v:shape id="_x0000_s1026" type="#_x0000_t32" style="position:absolute;margin-left:139.5pt;margin-top:27.05pt;width:1263.75pt;height:0;z-index:251658240" o:connectortype="straight" strokecolor="#c4bc96 [2414]" strokeweight="4.5pt">
+          <v:shape id="_x0000_s1026" type="#_x0000_t32" style="position:absolute;margin-left:140.25pt;margin-top:27.8pt;width:1263.75pt;height:0;z-index:251658240" o:connectortype="straight" strokecolor="#c4bc96 [2414]" strokeweight="4.5pt">
             <v:shadow type="perspective" color="#7f7f7f [1601]" opacity=".5" offset="1pt" offset2="-1pt"/>
           </v:shape>
         </w:pict>
@@ -244,24 +244,116 @@
           <w:color w:val="000000"/>
           <w:sz w:val="28"/>
         </w:rPr>
-        <w:t>Technology: Objective C, iOS SDK</w:t>
-      </w:r>
-      <w:r>
-        <w:rPr>
-          <w:rFonts w:cstheme="minorHAnsi"/>
-          <w:color w:val="000000"/>
-          <w:sz w:val="28"/>
-        </w:rPr>
-        <w:t>, CoreGraphics, CoreImage, CoreData</w:t>
-      </w:r>
-      <w:r>
-        <w:rPr>
-          <w:rFonts w:cstheme="minorHAnsi"/>
-          <w:color w:val="000000"/>
-          <w:sz w:val="28"/>
-        </w:rPr>
-        <w:t>, UIKit, GLKit</w:t>
-      </w:r>
+        <w:t xml:space="preserve">Technology: Objective C, </w:t>
+      </w:r>
+      <w:proofErr w:type="spellStart"/>
+      <w:r>
+        <w:rPr>
+          <w:rFonts w:cstheme="minorHAnsi"/>
+          <w:color w:val="000000"/>
+          <w:sz w:val="28"/>
+        </w:rPr>
+        <w:t>iOS</w:t>
+      </w:r>
+      <w:proofErr w:type="spellEnd"/>
+      <w:r>
+        <w:rPr>
+          <w:rFonts w:cstheme="minorHAnsi"/>
+          <w:color w:val="000000"/>
+          <w:sz w:val="28"/>
+        </w:rPr>
+        <w:t xml:space="preserve"> SDK</w:t>
+      </w:r>
+      <w:r>
+        <w:rPr>
+          <w:rFonts w:cstheme="minorHAnsi"/>
+          <w:color w:val="000000"/>
+          <w:sz w:val="28"/>
+        </w:rPr>
+        <w:t xml:space="preserve">, </w:t>
+      </w:r>
+      <w:proofErr w:type="spellStart"/>
+      <w:r>
+        <w:rPr>
+          <w:rFonts w:cstheme="minorHAnsi"/>
+          <w:color w:val="000000"/>
+          <w:sz w:val="28"/>
+        </w:rPr>
+        <w:t>CoreGraphics</w:t>
+      </w:r>
+      <w:proofErr w:type="spellEnd"/>
+      <w:r>
+        <w:rPr>
+          <w:rFonts w:cstheme="minorHAnsi"/>
+          <w:color w:val="000000"/>
+          <w:sz w:val="28"/>
+        </w:rPr>
+        <w:t xml:space="preserve">, </w:t>
+      </w:r>
+      <w:proofErr w:type="spellStart"/>
+      <w:r>
+        <w:rPr>
+          <w:rFonts w:cstheme="minorHAnsi"/>
+          <w:color w:val="000000"/>
+          <w:sz w:val="28"/>
+        </w:rPr>
+        <w:t>CoreImage</w:t>
+      </w:r>
+      <w:proofErr w:type="spellEnd"/>
+      <w:r>
+        <w:rPr>
+          <w:rFonts w:cstheme="minorHAnsi"/>
+          <w:color w:val="000000"/>
+          <w:sz w:val="28"/>
+        </w:rPr>
+        <w:t xml:space="preserve">, </w:t>
+      </w:r>
+      <w:proofErr w:type="spellStart"/>
+      <w:r>
+        <w:rPr>
+          <w:rFonts w:cstheme="minorHAnsi"/>
+          <w:color w:val="000000"/>
+          <w:sz w:val="28"/>
+        </w:rPr>
+        <w:t>CoreData</w:t>
+      </w:r>
+      <w:proofErr w:type="spellEnd"/>
+      <w:r>
+        <w:rPr>
+          <w:rFonts w:cstheme="minorHAnsi"/>
+          <w:color w:val="000000"/>
+          <w:sz w:val="28"/>
+        </w:rPr>
+        <w:t xml:space="preserve">, </w:t>
+      </w:r>
+      <w:proofErr w:type="spellStart"/>
+      <w:r>
+        <w:rPr>
+          <w:rFonts w:cstheme="minorHAnsi"/>
+          <w:color w:val="000000"/>
+          <w:sz w:val="28"/>
+        </w:rPr>
+        <w:t>UIKit</w:t>
+      </w:r>
+      <w:proofErr w:type="spellEnd"/>
+      <w:r>
+        <w:rPr>
+          <w:rFonts w:cstheme="minorHAnsi"/>
+          <w:color w:val="000000"/>
+          <w:sz w:val="28"/>
+        </w:rPr>
+        <w:t xml:space="preserve">, </w:t>
+      </w:r>
+      <w:proofErr w:type="spellStart"/>
+      <w:r>
+        <w:rPr>
+          <w:rFonts w:cstheme="minorHAnsi"/>
+          <w:color w:val="000000"/>
+          <w:sz w:val="28"/>
+        </w:rPr>
+        <w:t>GLKit</w:t>
+      </w:r>
+      <w:proofErr w:type="spellEnd"/>
     </w:p>
     <w:p>
       <w:pPr>
@@ -338,14 +430,52 @@
         </w:rPr>
         <w:t xml:space="preserve"> </w:t>
       </w:r>
-      <w:r>
-        <w:rPr>
-          <w:rFonts w:cstheme="minorHAnsi"/>
-          <w:color w:val="000000"/>
-          <w:sz w:val="28"/>
-        </w:rPr>
-        <w:t>Pixlr-o-matic, a native iOS</w:t>
-      </w:r>
+      <w:proofErr w:type="spellStart"/>
+      <w:r>
+        <w:rPr>
+          <w:rFonts w:cstheme="minorHAnsi"/>
+          <w:color w:val="000000"/>
+          <w:sz w:val="28"/>
+        </w:rPr>
+        <w:t>Pixlr</w:t>
+      </w:r>
+      <w:proofErr w:type="spellEnd"/>
+      <w:r>
+        <w:rPr>
+          <w:rFonts w:cstheme="minorHAnsi"/>
+          <w:color w:val="000000"/>
+          <w:sz w:val="28"/>
+        </w:rPr>
+        <w:t>-o-</w:t>
+      </w:r>
+      <w:proofErr w:type="spellStart"/>
+      <w:r>
+        <w:rPr>
+          <w:rFonts w:cstheme="minorHAnsi"/>
+          <w:color w:val="000000"/>
+          <w:sz w:val="28"/>
+        </w:rPr>
+        <w:t>matic</w:t>
+      </w:r>
+      <w:proofErr w:type="spellEnd"/>
+      <w:r>
+        <w:rPr>
+          <w:rFonts w:cstheme="minorHAnsi"/>
+          <w:color w:val="000000"/>
+          <w:sz w:val="28"/>
+        </w:rPr>
+        <w:t xml:space="preserve">, a native </w:t>
+      </w:r>
+      <w:proofErr w:type="spellStart"/>
+      <w:r>
+        <w:rPr>
+          <w:rFonts w:cstheme="minorHAnsi"/>
+          <w:color w:val="000000"/>
+          <w:sz w:val="28"/>
+        </w:rPr>
+        <w:t>iOS</w:t>
+      </w:r>
+      <w:proofErr w:type="spellEnd"/>
       <w:r>
         <w:rPr>
           <w:rFonts w:cstheme="minorHAnsi"/>
@@ -425,8 +555,54 @@
           <w:color w:val="000000"/>
           <w:sz w:val="28"/>
         </w:rPr>
-        <w:t xml:space="preserve"> using CoreGraphics, CoreImage, and vImage</w:t>
-      </w:r>
+        <w:t xml:space="preserve"> using </w:t>
+      </w:r>
+      <w:proofErr w:type="spellStart"/>
+      <w:r>
+        <w:rPr>
+          <w:rFonts w:cstheme="minorHAnsi"/>
+          <w:color w:val="000000"/>
+          <w:sz w:val="28"/>
+        </w:rPr>
+        <w:t>CoreGraphics</w:t>
+      </w:r>
+      <w:proofErr w:type="spellEnd"/>
+      <w:r>
+        <w:rPr>
+          <w:rFonts w:cstheme="minorHAnsi"/>
+          <w:color w:val="000000"/>
+          <w:sz w:val="28"/>
+        </w:rPr>
+        <w:t xml:space="preserve">, </w:t>
+      </w:r>
+      <w:proofErr w:type="spellStart"/>
+      <w:r>
+        <w:rPr>
+          <w:rFonts w:cstheme="minorHAnsi"/>
+          <w:color w:val="000000"/>
+          <w:sz w:val="28"/>
+        </w:rPr>
+        <w:t>CoreImage</w:t>
+      </w:r>
+      <w:proofErr w:type="spellEnd"/>
+      <w:r>
+        <w:rPr>
+          <w:rFonts w:cstheme="minorHAnsi"/>
+          <w:color w:val="000000"/>
+          <w:sz w:val="28"/>
+        </w:rPr>
+        <w:t xml:space="preserve">, and </w:t>
+      </w:r>
+      <w:proofErr w:type="spellStart"/>
+      <w:r>
+        <w:rPr>
+          <w:rFonts w:cstheme="minorHAnsi"/>
+          <w:color w:val="000000"/>
+          <w:sz w:val="28"/>
+        </w:rPr>
+        <w:t>vImage</w:t>
+      </w:r>
+      <w:proofErr w:type="spellEnd"/>
     </w:p>
     <w:p>
       <w:pPr>
@@ -507,8 +683,18 @@
           <w:color w:val="000000"/>
           <w:sz w:val="28"/>
         </w:rPr>
-        <w:t>Built an effect database component based on CoreData</w:t>
-      </w:r>
+        <w:t xml:space="preserve">Built an effect database component based on </w:t>
+      </w:r>
+      <w:proofErr w:type="spellStart"/>
+      <w:r>
+        <w:rPr>
+          <w:rFonts w:cstheme="minorHAnsi"/>
+          <w:color w:val="000000"/>
+          <w:sz w:val="28"/>
+        </w:rPr>
+        <w:t>CoreData</w:t>
+      </w:r>
+      <w:proofErr w:type="spellEnd"/>
     </w:p>
     <w:p>
       <w:pPr>
@@ -532,8 +718,18 @@
           <w:color w:val="000000"/>
           <w:sz w:val="28"/>
         </w:rPr>
-        <w:t>Implemented in-app purchasing using StoreKit</w:t>
-      </w:r>
+        <w:t xml:space="preserve">Implemented in-app purchasing using </w:t>
+      </w:r>
+      <w:proofErr w:type="spellStart"/>
+      <w:r>
+        <w:rPr>
+          <w:rFonts w:cstheme="minorHAnsi"/>
+          <w:color w:val="000000"/>
+          <w:sz w:val="28"/>
+        </w:rPr>
+        <w:t>StoreKit</w:t>
+      </w:r>
+      <w:proofErr w:type="spellEnd"/>
     </w:p>
     <w:p>
       <w:pPr>
@@ -582,7 +778,61 @@
           <w:color w:val="000000"/>
           <w:sz w:val="28"/>
         </w:rPr>
-        <w:t>Built prototype interfaces using UIKit, GLKit, and the open source GPUImage library</w:t>
+        <w:t xml:space="preserve">Built prototype interfaces using </w:t>
+      </w:r>
+      <w:proofErr w:type="spellStart"/>
+      <w:r>
+        <w:rPr>
+          <w:rFonts w:cstheme="minorHAnsi"/>
+          <w:color w:val="000000"/>
+          <w:sz w:val="28"/>
+        </w:rPr>
+        <w:t>UIKit</w:t>
+      </w:r>
+      <w:proofErr w:type="spellEnd"/>
+      <w:r>
+        <w:rPr>
+          <w:rFonts w:cstheme="minorHAnsi"/>
+          <w:color w:val="000000"/>
+          <w:sz w:val="28"/>
+        </w:rPr>
+        <w:t xml:space="preserve">, </w:t>
+      </w:r>
+      <w:proofErr w:type="spellStart"/>
+      <w:r>
+        <w:rPr>
+          <w:rFonts w:cstheme="minorHAnsi"/>
+          <w:color w:val="000000"/>
+          <w:sz w:val="28"/>
+        </w:rPr>
+        <w:t>GLKit</w:t>
+      </w:r>
+      <w:proofErr w:type="spellEnd"/>
+      <w:r>
+        <w:rPr>
+          <w:rFonts w:cstheme="minorHAnsi"/>
+          <w:color w:val="000000"/>
+          <w:sz w:val="28"/>
+        </w:rPr>
+        <w:t xml:space="preserve">, and the open source </w:t>
+      </w:r>
+      <w:proofErr w:type="spellStart"/>
+      <w:r>
+        <w:rPr>
+          <w:rFonts w:cstheme="minorHAnsi"/>
+          <w:color w:val="000000"/>
+          <w:sz w:val="28"/>
+        </w:rPr>
+        <w:t>GPUImage</w:t>
+      </w:r>
+      <w:proofErr w:type="spellEnd"/>
+      <w:r>
+        <w:rPr>
+          <w:rFonts w:cstheme="minorHAnsi"/>
+          <w:color w:val="000000"/>
+          <w:sz w:val="28"/>
+        </w:rPr>
+        <w:t xml:space="preserve"> library</w:t>
       </w:r>
     </w:p>
     <w:p>
@@ -607,7 +857,25 @@
           <w:color w:val="000000"/>
           <w:sz w:val="28"/>
         </w:rPr>
-        <w:t>Wrote a variety of GLSL Shader based effect filters</w:t>
+        <w:t xml:space="preserve">Wrote a variety of GLSL </w:t>
+      </w:r>
+      <w:proofErr w:type="spellStart"/>
+      <w:r>
+        <w:rPr>
+          <w:rFonts w:cstheme="minorHAnsi"/>
+          <w:color w:val="000000"/>
+          <w:sz w:val="28"/>
+        </w:rPr>
+        <w:t>Shader</w:t>
+      </w:r>
+      <w:proofErr w:type="spellEnd"/>
+      <w:r>
+        <w:rPr>
+          <w:rFonts w:cstheme="minorHAnsi"/>
+          <w:color w:val="000000"/>
+          <w:sz w:val="28"/>
+        </w:rPr>
+        <w:t xml:space="preserve"> based effect filters</w:t>
       </w:r>
     </w:p>
     <w:p>
@@ -657,7 +925,25 @@
           <w:color w:val="000000"/>
           <w:sz w:val="28"/>
         </w:rPr>
-        <w:t>Conceived of and supported MobileOverflow, an in-house Q&amp;A board for mobile developers across the company</w:t>
+        <w:t xml:space="preserve">Conceived of and supported </w:t>
+      </w:r>
+      <w:proofErr w:type="spellStart"/>
+      <w:r>
+        <w:rPr>
+          <w:rFonts w:cstheme="minorHAnsi"/>
+          <w:color w:val="000000"/>
+          <w:sz w:val="28"/>
+        </w:rPr>
+        <w:t>MobileOverflow</w:t>
+      </w:r>
+      <w:proofErr w:type="spellEnd"/>
+      <w:r>
+        <w:rPr>
+          <w:rFonts w:cstheme="minorHAnsi"/>
+          <w:color w:val="000000"/>
+          <w:sz w:val="28"/>
+        </w:rPr>
+        <w:t>, an in-house Q&amp;A board for mobile developers across the company</w:t>
       </w:r>
     </w:p>
     <w:p>
@@ -690,8 +976,18 @@
           <w:color w:val="000000"/>
           <w:sz w:val="28"/>
         </w:rPr>
-        <w:t>f 400 as one of 50 presentaters</w:t>
-      </w:r>
+        <w:t xml:space="preserve">f 400 as one of 50 </w:t>
+      </w:r>
+      <w:proofErr w:type="spellStart"/>
+      <w:r>
+        <w:rPr>
+          <w:rFonts w:cstheme="minorHAnsi"/>
+          <w:color w:val="000000"/>
+          <w:sz w:val="28"/>
+        </w:rPr>
+        <w:t>presentaters</w:t>
+      </w:r>
+      <w:proofErr w:type="spellEnd"/>
       <w:r>
         <w:rPr>
           <w:rFonts w:cstheme="minorHAnsi"/>
@@ -706,7 +1002,25 @@
           <w:color w:val="000000"/>
           <w:sz w:val="28"/>
         </w:rPr>
-        <w:t>Autodesk’s TechSummit 2012</w:t>
+        <w:t xml:space="preserve">Autodesk’s </w:t>
+      </w:r>
+      <w:proofErr w:type="spellStart"/>
+      <w:r>
+        <w:rPr>
+          <w:rFonts w:cstheme="minorHAnsi"/>
+          <w:color w:val="000000"/>
+          <w:sz w:val="28"/>
+        </w:rPr>
+        <w:t>TechSummit</w:t>
+      </w:r>
+      <w:proofErr w:type="spellEnd"/>
+      <w:r>
+        <w:rPr>
+          <w:rFonts w:cstheme="minorHAnsi"/>
+          <w:color w:val="000000"/>
+          <w:sz w:val="28"/>
+        </w:rPr>
+        <w:t xml:space="preserve"> 2012</w:t>
       </w:r>
       <w:r>
         <w:rPr>
@@ -967,12 +1281,21 @@
           <w:sz w:val="28"/>
         </w:rPr>
       </w:pPr>
-      <w:r>
-        <w:rPr>
-          <w:rFonts w:cstheme="minorHAnsi"/>
-          <w:sz w:val="28"/>
-        </w:rPr>
-        <w:t>FlexLM based security</w:t>
+      <w:proofErr w:type="spellStart"/>
+      <w:r>
+        <w:rPr>
+          <w:rFonts w:cstheme="minorHAnsi"/>
+          <w:sz w:val="28"/>
+        </w:rPr>
+        <w:t>FlexLM</w:t>
+      </w:r>
+      <w:proofErr w:type="spellEnd"/>
+      <w:r>
+        <w:rPr>
+          <w:rFonts w:cstheme="minorHAnsi"/>
+          <w:sz w:val="28"/>
+        </w:rPr>
+        <w:t xml:space="preserve"> based security</w:t>
       </w:r>
     </w:p>
     <w:p>
@@ -988,12 +1311,21 @@
           <w:sz w:val="28"/>
         </w:rPr>
       </w:pPr>
-      <w:r>
-        <w:rPr>
-          <w:rFonts w:cstheme="minorHAnsi"/>
-          <w:sz w:val="28"/>
-        </w:rPr>
-        <w:t>variational constraint evaluator</w:t>
+      <w:proofErr w:type="spellStart"/>
+      <w:r>
+        <w:rPr>
+          <w:rFonts w:cstheme="minorHAnsi"/>
+          <w:sz w:val="28"/>
+        </w:rPr>
+        <w:t>variational</w:t>
+      </w:r>
+      <w:proofErr w:type="spellEnd"/>
+      <w:r>
+        <w:rPr>
+          <w:rFonts w:cstheme="minorHAnsi"/>
+          <w:sz w:val="28"/>
+        </w:rPr>
+        <w:t xml:space="preserve"> constraint evaluator</w:t>
       </w:r>
     </w:p>
     <w:p>
@@ -1322,8 +1654,18 @@
           <w:color w:val="000000"/>
           <w:sz w:val="28"/>
         </w:rPr>
-        <w:t>, SaaS</w:t>
-      </w:r>
+        <w:t xml:space="preserve">, </w:t>
+      </w:r>
+      <w:proofErr w:type="spellStart"/>
+      <w:r>
+        <w:rPr>
+          <w:rFonts w:cstheme="minorHAnsi"/>
+          <w:color w:val="000000"/>
+          <w:sz w:val="28"/>
+        </w:rPr>
+        <w:t>SaaS</w:t>
+      </w:r>
+      <w:proofErr w:type="spellEnd"/>
     </w:p>
     <w:p>
       <w:pPr>
@@ -1341,7 +1683,25 @@
           <w:color w:val="000000"/>
           <w:sz w:val="28"/>
         </w:rPr>
-        <w:t>Business: EVault provides software and services to protect client’s corporate data by performing disk-to-disk backups over the internet</w:t>
+        <w:t xml:space="preserve">Business: </w:t>
+      </w:r>
+      <w:proofErr w:type="spellStart"/>
+      <w:r>
+        <w:rPr>
+          <w:rFonts w:cstheme="minorHAnsi"/>
+          <w:color w:val="000000"/>
+          <w:sz w:val="28"/>
+        </w:rPr>
+        <w:t>EVault</w:t>
+      </w:r>
+      <w:proofErr w:type="spellEnd"/>
+      <w:r>
+        <w:rPr>
+          <w:rFonts w:cstheme="minorHAnsi"/>
+          <w:color w:val="000000"/>
+          <w:sz w:val="28"/>
+        </w:rPr>
+        <w:t xml:space="preserve"> provides software and services to protect client’s corporate data by performing disk-to-disk backups over the internet</w:t>
       </w:r>
     </w:p>
     <w:p>
@@ -1815,16 +2175,44 @@
           <w:color w:val="000000"/>
           <w:sz w:val="28"/>
         </w:rPr>
-        <w:t xml:space="preserve"> SVG, Javascript,</w:t>
-      </w:r>
-      <w:r>
-        <w:rPr>
-          <w:rFonts w:cstheme="minorHAnsi"/>
-          <w:color w:val="000000"/>
-          <w:sz w:val="28"/>
-        </w:rPr>
-        <w:t xml:space="preserve"> TabletPC</w:t>
-      </w:r>
+        <w:t xml:space="preserve"> SVG, </w:t>
+      </w:r>
+      <w:proofErr w:type="spellStart"/>
+      <w:r>
+        <w:rPr>
+          <w:rFonts w:cstheme="minorHAnsi"/>
+          <w:color w:val="000000"/>
+          <w:sz w:val="28"/>
+        </w:rPr>
+        <w:t>Javascript</w:t>
+      </w:r>
+      <w:proofErr w:type="spellEnd"/>
+      <w:r>
+        <w:rPr>
+          <w:rFonts w:cstheme="minorHAnsi"/>
+          <w:color w:val="000000"/>
+          <w:sz w:val="28"/>
+        </w:rPr>
+        <w:t>,</w:t>
+      </w:r>
+      <w:r>
+        <w:rPr>
+          <w:rFonts w:cstheme="minorHAnsi"/>
+          <w:color w:val="000000"/>
+          <w:sz w:val="28"/>
+        </w:rPr>
+        <w:t xml:space="preserve"> </w:t>
+      </w:r>
+      <w:proofErr w:type="spellStart"/>
+      <w:r>
+        <w:rPr>
+          <w:rFonts w:cstheme="minorHAnsi"/>
+          <w:color w:val="000000"/>
+          <w:sz w:val="28"/>
+        </w:rPr>
+        <w:t>TabletPC</w:t>
+      </w:r>
+      <w:proofErr w:type="spellEnd"/>
     </w:p>
     <w:p>
       <w:pPr>
@@ -1867,7 +2255,21 @@
         <w:rPr>
           <w:sz w:val="28"/>
         </w:rPr>
-        <w:t xml:space="preserve"> a full featured SVG renderer, and a Microsoft sponsored TabletPC Drawing application</w:t>
+        <w:t xml:space="preserve"> a full featured SVG renderer, and a Microsoft sponsored </w:t>
+      </w:r>
+      <w:proofErr w:type="spellStart"/>
+      <w:r>
+        <w:rPr>
+          <w:sz w:val="28"/>
+        </w:rPr>
+        <w:t>TabletPC</w:t>
+      </w:r>
+      <w:proofErr w:type="spellEnd"/>
+      <w:r>
+        <w:rPr>
+          <w:sz w:val="28"/>
+        </w:rPr>
+        <w:t xml:space="preserve"> Drawing application</w:t>
       </w:r>
     </w:p>
     <w:p>
@@ -1926,11 +2328,19 @@
         </w:rPr>
         <w:t xml:space="preserve">Used sockets to allow for collaboration on a single document from multiple </w:t>
       </w:r>
-      <w:r>
-        <w:rPr>
-          <w:sz w:val="28"/>
-        </w:rPr>
-        <w:t>TabletPC devices</w:t>
+      <w:proofErr w:type="spellStart"/>
+      <w:r>
+        <w:rPr>
+          <w:sz w:val="28"/>
+        </w:rPr>
+        <w:t>TabletPC</w:t>
+      </w:r>
+      <w:proofErr w:type="spellEnd"/>
+      <w:r>
+        <w:rPr>
+          <w:sz w:val="28"/>
+        </w:rPr>
+        <w:t xml:space="preserve"> devices</w:t>
       </w:r>
     </w:p>
     <w:p>
@@ -2074,7 +2484,25 @@
           <w:color w:val="000000"/>
           <w:sz w:val="28"/>
         </w:rPr>
-        <w:t>Business: The Graphics development organization produced the CorelDRAW! Suite of graphics authoring software</w:t>
+        <w:t xml:space="preserve">Business: The Graphics development organization produced the </w:t>
+      </w:r>
+      <w:proofErr w:type="spellStart"/>
+      <w:r>
+        <w:rPr>
+          <w:rFonts w:cstheme="minorHAnsi"/>
+          <w:color w:val="000000"/>
+          <w:sz w:val="28"/>
+        </w:rPr>
+        <w:t>CorelDRAW</w:t>
+      </w:r>
+      <w:proofErr w:type="spellEnd"/>
+      <w:r>
+        <w:rPr>
+          <w:rFonts w:cstheme="minorHAnsi"/>
+          <w:color w:val="000000"/>
+          <w:sz w:val="28"/>
+        </w:rPr>
+        <w:t>! Suite of graphics authoring software</w:t>
       </w:r>
     </w:p>
     <w:p>
@@ -2093,7 +2521,21 @@
         <w:rPr>
           <w:sz w:val="28"/>
         </w:rPr>
-        <w:t>Designed a component framework that was used by all products in the CorelDRAW! Suite</w:t>
+        <w:t xml:space="preserve">Designed a component framework that was used by all products in the </w:t>
+      </w:r>
+      <w:proofErr w:type="spellStart"/>
+      <w:r>
+        <w:rPr>
+          <w:sz w:val="28"/>
+        </w:rPr>
+        <w:t>CorelDRAW</w:t>
+      </w:r>
+      <w:proofErr w:type="spellEnd"/>
+      <w:r>
+        <w:rPr>
+          <w:sz w:val="28"/>
+        </w:rPr>
+        <w:t>! Suite</w:t>
       </w:r>
     </w:p>
     <w:p>
@@ -2162,7 +2604,21 @@
         <w:rPr>
           <w:sz w:val="28"/>
         </w:rPr>
-        <w:t xml:space="preserve"> during Painter and KPT transition from Metacreations to Corel</w:t>
+        <w:t xml:space="preserve"> during Painter and KPT transition from </w:t>
+      </w:r>
+      <w:proofErr w:type="spellStart"/>
+      <w:r>
+        <w:rPr>
+          <w:sz w:val="28"/>
+        </w:rPr>
+        <w:t>Metacreations</w:t>
+      </w:r>
+      <w:proofErr w:type="spellEnd"/>
+      <w:r>
+        <w:rPr>
+          <w:sz w:val="28"/>
+        </w:rPr>
+        <w:t xml:space="preserve"> to Corel</w:t>
       </w:r>
     </w:p>
     <w:p>
@@ -8508,7 +8964,7 @@
 </file>
 
 <file path=customXml/itemProps1.xml><?xml version="1.0" encoding="utf-8"?>
-<ds:datastoreItem xmlns:ds="http://schemas.openxmlformats.org/officeDocument/2006/customXml" ds:itemID="{77B111E7-18A7-4BF0-A2C8-FCB3E852B54A}">
+<ds:datastoreItem xmlns:ds="http://schemas.openxmlformats.org/officeDocument/2006/customXml" ds:itemID="{C86748C9-4BBD-4595-80A6-B68FFE660E17}">
   <ds:schemaRefs>
     <ds:schemaRef ds:uri="http://schemas.openxmlformats.org/officeDocument/2006/bibliography"/>
   </ds:schemaRefs>

</xml_diff>